<commit_message>
chore(db): minor schema adjustments
</commit_message>
<xml_diff>
--- a/Docs/project-proposal.docx
+++ b/Docs/project-proposal.docx
@@ -431,13 +431,7 @@
               <w:rPr>
                 <w:rStyle w:val="Strong"/>
               </w:rPr>
-              <w:t>indicator_detail</w:t>
-            </w:r>
-            <w:r>
-              <w:rPr>
-                <w:rStyle w:val="Strong"/>
-              </w:rPr>
-              <w:t xml:space="preserve">s </w:t>
+              <w:t xml:space="preserve">indicator_details </w:t>
             </w:r>
             <w:r>
               <w:rPr/>
@@ -629,7 +623,9 @@
               </w:tc>
             </w:tr>
             <w:tr>
-              <w:trPr/>
+              <w:trPr>
+                <w:trHeight w:val="7598" w:hRule="atLeast"/>
+              </w:trPr>
               <w:tc>
                 <w:tcPr>
                   <w:tcW w:w="1910" w:type="dxa"/>
@@ -3386,7 +3382,7 @@
         <w:pStyle w:val="Normal"/>
         <w:widowControl w:val="false"/>
         <w:suppressAutoHyphens w:val="true"/>
-        <w:overflowPunct w:val="true"/>
+        <w:overflowPunct w:val="false"/>
         <w:bidi w:val="0"/>
         <w:spacing w:before="113" w:after="113"/>
         <w:jc w:val="left"/>
@@ -4065,7 +4061,7 @@
     <w:pPr>
       <w:widowControl w:val="false"/>
       <w:suppressAutoHyphens w:val="true"/>
-      <w:overflowPunct w:val="true"/>
+      <w:overflowPunct w:val="false"/>
       <w:bidi w:val="0"/>
       <w:spacing w:before="113" w:after="113"/>
       <w:jc w:val="left"/>

</xml_diff>